<commit_message>
chore: update `docx` tables
</commit_message>
<xml_diff>
--- a/src/docx/demo-tables.docx
+++ b/src/docx/demo-tables.docx
@@ -4,8 +4,7 @@
   <w:body>
     <w:tbl>
       <w:tblPr>
-        <w:tblStyle w:val="MyCustomTableStyle"/>
-        <w:tblW w:type="auto" w:w="100"/>
+        <w:tblW w:type="pct" w:w="60%"/>
         <w:tblBorders>
           <w:top w:val="single" w:color="auto" w:sz="4"/>
           <w:left w:val="single" w:color="auto" w:sz="4"/>
@@ -16,14 +15,11 @@
         </w:tblBorders>
       </w:tblPr>
       <w:tblGrid>
-        <w:gridCol w:w="3505"/>
-        <w:gridCol w:w="5505"/>
+        <w:gridCol w:w="100"/>
+        <w:gridCol w:w="100"/>
       </w:tblGrid>
       <w:tr>
         <w:tc>
-          <w:tcPr>
-            <w:tcW w:type="dxa" w:w="3505"/>
-          </w:tcPr>
           <w:p>
             <w:r>
               <w:t xml:space="preserve">Hello</w:t>
@@ -31,23 +27,14 @@
           </w:p>
         </w:tc>
         <w:tc>
-          <w:tcPr>
-            <w:tcW w:type="dxa" w:w="5505"/>
-          </w:tcPr>
           <w:p/>
         </w:tc>
       </w:tr>
       <w:tr>
         <w:tc>
-          <w:tcPr>
-            <w:tcW w:type="dxa" w:w="3505"/>
-          </w:tcPr>
           <w:p/>
         </w:tc>
         <w:tc>
-          <w:tcPr>
-            <w:tcW w:type="dxa" w:w="5505"/>
-          </w:tcPr>
           <w:p>
             <w:r>
               <w:t xml:space="preserve">World</w:t>

</xml_diff>